<commit_message>
Chapter-5 images and chapter update
</commit_message>
<xml_diff>
--- a/thesis/thesis_ch5.docx
+++ b/thesis/thesis_ch5.docx
@@ -3015,41 +3015,23 @@
           <w:sz w:val="24"/>
           <w:lang w:val="en-US"/>
         </w:rPr>
-        <w:t>transient model, same mesh size</w:t>
-      </w:r>
-      <w:r>
-        <w:rPr>
-          <w:rFonts w:ascii="Times New Roman" w:hAnsi="Times New Roman" w:cs="Times New Roman"/>
-          <w:sz w:val="24"/>
-          <w:lang w:val="en-US"/>
-        </w:rPr>
-        <w:t xml:space="preserve"> </w:t>
-      </w:r>
-      <w:r>
-        <w:rPr>
-          <w:rFonts w:ascii="Times New Roman" w:hAnsi="Times New Roman" w:cs="Times New Roman"/>
-          <w:sz w:val="24"/>
-          <w:lang w:val="en-US"/>
-        </w:rPr>
-        <w:t xml:space="preserve">(25 mm) is used as it was in the </w:t>
-      </w:r>
-      <w:proofErr w:type="spellStart"/>
-      <w:r>
-        <w:rPr>
-          <w:rFonts w:ascii="Times New Roman" w:hAnsi="Times New Roman" w:cs="Times New Roman"/>
-          <w:sz w:val="24"/>
-          <w:lang w:val="en-US"/>
-        </w:rPr>
-        <w:t>magnetostatic</w:t>
-      </w:r>
-      <w:proofErr w:type="spellEnd"/>
-      <w:r>
-        <w:rPr>
-          <w:rFonts w:ascii="Times New Roman" w:hAnsi="Times New Roman" w:cs="Times New Roman"/>
-          <w:sz w:val="24"/>
-          <w:lang w:val="en-US"/>
-        </w:rPr>
-        <w:t xml:space="preserve"> analysis.</w:t>
+        <w:t xml:space="preserve">transient model, </w:t>
+      </w:r>
+      <w:r>
+        <w:rPr>
+          <w:rFonts w:ascii="Times New Roman" w:hAnsi="Times New Roman" w:cs="Times New Roman"/>
+          <w:sz w:val="24"/>
+          <w:lang w:val="en-US"/>
+        </w:rPr>
+        <w:t>two different mesh sizes are used in order to avoid computational burden of simulation</w:t>
+      </w:r>
+      <w:r>
+        <w:rPr>
+          <w:rFonts w:ascii="Times New Roman" w:hAnsi="Times New Roman" w:cs="Times New Roman"/>
+          <w:sz w:val="24"/>
+          <w:lang w:val="en-US"/>
+        </w:rPr>
+        <w:t>.</w:t>
       </w:r>
       <w:r>
         <w:rPr>
@@ -3111,17 +3093,17 @@
         <w:tblLook w:val="04A0" w:firstRow="1" w:lastRow="0" w:firstColumn="1" w:lastColumn="0" w:noHBand="0" w:noVBand="1"/>
       </w:tblPr>
       <w:tblGrid>
-        <w:gridCol w:w="1413"/>
-        <w:gridCol w:w="1701"/>
+        <w:gridCol w:w="2292"/>
+        <w:gridCol w:w="2759"/>
       </w:tblGrid>
       <w:tr>
         <w:trPr>
-          <w:trHeight w:val="340"/>
+          <w:trHeight w:val="455"/>
           <w:jc w:val="center"/>
         </w:trPr>
         <w:tc>
           <w:tcPr>
-            <w:tcW w:w="1413" w:type="dxa"/>
+            <w:tcW w:w="2292" w:type="dxa"/>
             <w:vAlign w:val="center"/>
           </w:tcPr>
           <w:p>
@@ -3150,7 +3132,7 @@
         </w:tc>
         <w:tc>
           <w:tcPr>
-            <w:tcW w:w="1701" w:type="dxa"/>
+            <w:tcW w:w="2759" w:type="dxa"/>
             <w:vAlign w:val="center"/>
           </w:tcPr>
           <w:p>
@@ -3180,12 +3162,12 @@
       </w:tr>
       <w:tr>
         <w:trPr>
-          <w:trHeight w:val="340"/>
+          <w:trHeight w:val="455"/>
           <w:jc w:val="center"/>
         </w:trPr>
         <w:tc>
           <w:tcPr>
-            <w:tcW w:w="1413" w:type="dxa"/>
+            <w:tcW w:w="2292" w:type="dxa"/>
             <w:vAlign w:val="center"/>
           </w:tcPr>
           <w:p>
@@ -3208,11 +3190,20 @@
               </w:rPr>
               <w:t>Mesh size</w:t>
             </w:r>
+            <w:r>
+              <w:rPr>
+                <w:rFonts w:ascii="Times New Roman" w:hAnsi="Times New Roman" w:cs="Times New Roman"/>
+                <w:sz w:val="24"/>
+                <w:szCs w:val="24"/>
+                <w:lang w:val="en-US"/>
+              </w:rPr>
+              <w:t xml:space="preserve"> (no-load)</w:t>
+            </w:r>
           </w:p>
         </w:tc>
         <w:tc>
           <w:tcPr>
-            <w:tcW w:w="1701" w:type="dxa"/>
+            <w:tcW w:w="2759" w:type="dxa"/>
             <w:vAlign w:val="center"/>
           </w:tcPr>
           <w:p>
@@ -3240,12 +3231,90 @@
       </w:tr>
       <w:tr>
         <w:trPr>
-          <w:trHeight w:val="340"/>
+          <w:trHeight w:val="455"/>
           <w:jc w:val="center"/>
         </w:trPr>
         <w:tc>
           <w:tcPr>
-            <w:tcW w:w="1413" w:type="dxa"/>
+            <w:tcW w:w="2292" w:type="dxa"/>
+            <w:vAlign w:val="center"/>
+          </w:tcPr>
+          <w:p>
+            <w:pPr>
+              <w:spacing w:line="360" w:lineRule="auto"/>
+              <w:jc w:val="center"/>
+              <w:rPr>
+                <w:rFonts w:ascii="Times New Roman" w:hAnsi="Times New Roman" w:cs="Times New Roman"/>
+                <w:sz w:val="24"/>
+                <w:szCs w:val="24"/>
+                <w:lang w:val="en-US"/>
+              </w:rPr>
+            </w:pPr>
+            <w:r>
+              <w:rPr>
+                <w:rFonts w:ascii="Times New Roman" w:hAnsi="Times New Roman" w:cs="Times New Roman"/>
+                <w:sz w:val="24"/>
+                <w:szCs w:val="24"/>
+                <w:lang w:val="en-US"/>
+              </w:rPr>
+              <w:t>Mesh size (</w:t>
+            </w:r>
+            <w:r>
+              <w:rPr>
+                <w:rFonts w:ascii="Times New Roman" w:hAnsi="Times New Roman" w:cs="Times New Roman"/>
+                <w:sz w:val="24"/>
+                <w:szCs w:val="24"/>
+                <w:lang w:val="en-US"/>
+              </w:rPr>
+              <w:t>full</w:t>
+            </w:r>
+            <w:r>
+              <w:rPr>
+                <w:rFonts w:ascii="Times New Roman" w:hAnsi="Times New Roman" w:cs="Times New Roman"/>
+                <w:sz w:val="24"/>
+                <w:szCs w:val="24"/>
+                <w:lang w:val="en-US"/>
+              </w:rPr>
+              <w:t>-load)</w:t>
+            </w:r>
+          </w:p>
+        </w:tc>
+        <w:tc>
+          <w:tcPr>
+            <w:tcW w:w="2759" w:type="dxa"/>
+            <w:vAlign w:val="center"/>
+          </w:tcPr>
+          <w:p>
+            <w:pPr>
+              <w:spacing w:line="360" w:lineRule="auto"/>
+              <w:jc w:val="center"/>
+              <w:rPr>
+                <w:rFonts w:ascii="Times New Roman" w:hAnsi="Times New Roman" w:cs="Times New Roman"/>
+                <w:sz w:val="24"/>
+                <w:szCs w:val="24"/>
+                <w:lang w:val="en-US"/>
+              </w:rPr>
+            </w:pPr>
+            <w:r>
+              <w:rPr>
+                <w:rFonts w:ascii="Times New Roman" w:hAnsi="Times New Roman" w:cs="Times New Roman"/>
+                <w:sz w:val="24"/>
+                <w:szCs w:val="24"/>
+                <w:lang w:val="en-US"/>
+              </w:rPr>
+              <w:t>30 mm</w:t>
+            </w:r>
+          </w:p>
+        </w:tc>
+      </w:tr>
+      <w:tr>
+        <w:trPr>
+          <w:trHeight w:val="455"/>
+          <w:jc w:val="center"/>
+        </w:trPr>
+        <w:tc>
+          <w:tcPr>
+            <w:tcW w:w="2292" w:type="dxa"/>
             <w:vAlign w:val="center"/>
           </w:tcPr>
           <w:p>
@@ -3272,7 +3341,7 @@
         </w:tc>
         <w:tc>
           <w:tcPr>
-            <w:tcW w:w="1701" w:type="dxa"/>
+            <w:tcW w:w="2759" w:type="dxa"/>
             <w:vAlign w:val="center"/>
           </w:tcPr>
           <w:p>
@@ -3311,12 +3380,12 @@
       </w:tr>
       <w:tr>
         <w:trPr>
-          <w:trHeight w:val="330"/>
+          <w:trHeight w:val="442"/>
           <w:jc w:val="center"/>
         </w:trPr>
         <w:tc>
           <w:tcPr>
-            <w:tcW w:w="1413" w:type="dxa"/>
+            <w:tcW w:w="2292" w:type="dxa"/>
             <w:vAlign w:val="center"/>
           </w:tcPr>
           <w:p>
@@ -3343,7 +3412,7 @@
         </w:tc>
         <w:tc>
           <w:tcPr>
-            <w:tcW w:w="1701" w:type="dxa"/>
+            <w:tcW w:w="2759" w:type="dxa"/>
             <w:vAlign w:val="center"/>
           </w:tcPr>
           <w:p>
@@ -3371,12 +3440,12 @@
       </w:tr>
       <w:tr>
         <w:trPr>
-          <w:trHeight w:val="54"/>
+          <w:trHeight w:val="72"/>
           <w:jc w:val="center"/>
         </w:trPr>
         <w:tc>
           <w:tcPr>
-            <w:tcW w:w="1413" w:type="dxa"/>
+            <w:tcW w:w="2292" w:type="dxa"/>
             <w:vAlign w:val="center"/>
           </w:tcPr>
           <w:p>
@@ -3403,7 +3472,7 @@
         </w:tc>
         <w:tc>
           <w:tcPr>
-            <w:tcW w:w="1701" w:type="dxa"/>
+            <w:tcW w:w="2759" w:type="dxa"/>
             <w:vAlign w:val="center"/>
           </w:tcPr>
           <w:p>
@@ -3605,10 +3674,10 @@
             <v:path o:extrusionok="f" gradientshapeok="t" o:connecttype="rect"/>
             <o:lock v:ext="edit" aspectratio="t"/>
           </v:shapetype>
-          <v:shape id="_x0000_i1025" type="#_x0000_t75" style="width:15pt;height:17.85pt" o:ole="">
+          <v:shape id="_x0000_i1025" type="#_x0000_t75" style="width:15.05pt;height:18.15pt" o:ole="">
             <v:imagedata r:id="rId13" o:title=""/>
           </v:shape>
-          <o:OLEObject Type="Embed" ProgID="Equation.DSMT4" ShapeID="_x0000_i1025" DrawAspect="Content" ObjectID="_1574778599" r:id="rId14"/>
+          <o:OLEObject Type="Embed" ProgID="Equation.DSMT4" ShapeID="_x0000_i1025" DrawAspect="Content" ObjectID="_1575127090" r:id="rId14"/>
         </w:object>
       </w:r>
       <w:r>
@@ -3861,10 +3930,10 @@
           <w:lang w:val="en-US"/>
         </w:rPr>
         <w:object w:dxaOrig="300" w:dyaOrig="360">
-          <v:shape id="_x0000_i1026" type="#_x0000_t75" style="width:15pt;height:17.85pt" o:ole="">
+          <v:shape id="_x0000_i1026" type="#_x0000_t75" style="width:15.05pt;height:18.15pt" o:ole="">
             <v:imagedata r:id="rId13" o:title=""/>
           </v:shape>
-          <o:OLEObject Type="Embed" ProgID="Equation.DSMT4" ShapeID="_x0000_i1026" DrawAspect="Content" ObjectID="_1574778600" r:id="rId16"/>
+          <o:OLEObject Type="Embed" ProgID="Equation.DSMT4" ShapeID="_x0000_i1026" DrawAspect="Content" ObjectID="_1575127091" r:id="rId16"/>
         </w:object>
       </w:r>
       <w:r>
@@ -4591,7 +4660,23 @@
           <w:sz w:val="24"/>
           <w:lang w:val="en-US"/>
         </w:rPr>
-        <w:t xml:space="preserve">three phase windings of the proposed AFPM generator is excited by using </w:t>
+        <w:t xml:space="preserve">three phase windings of the proposed AFPM generator </w:t>
+      </w:r>
+      <w:r>
+        <w:rPr>
+          <w:rFonts w:ascii="Times New Roman" w:hAnsi="Times New Roman" w:cs="Times New Roman"/>
+          <w:sz w:val="24"/>
+          <w:lang w:val="en-US"/>
+        </w:rPr>
+        <w:t>are</w:t>
+      </w:r>
+      <w:r>
+        <w:rPr>
+          <w:rFonts w:ascii="Times New Roman" w:hAnsi="Times New Roman" w:cs="Times New Roman"/>
+          <w:sz w:val="24"/>
+          <w:lang w:val="en-US"/>
+        </w:rPr>
+        <w:t xml:space="preserve"> excited by using </w:t>
       </w:r>
       <w:proofErr w:type="spellStart"/>
       <w:r>
@@ -4633,23 +4718,7 @@
           <w:sz w:val="24"/>
           <w:lang w:val="en-US"/>
         </w:rPr>
-        <w:t xml:space="preserve"> During the excitation, load angle which was determined in the </w:t>
-      </w:r>
-      <w:r>
-        <w:rPr>
-          <w:rFonts w:ascii="Times New Roman" w:hAnsi="Times New Roman" w:cs="Times New Roman"/>
-          <w:sz w:val="24"/>
-          <w:lang w:val="en-US"/>
-        </w:rPr>
-        <w:t>previous chapter</w:t>
-      </w:r>
-      <w:r>
-        <w:rPr>
-          <w:rFonts w:ascii="Times New Roman" w:hAnsi="Times New Roman" w:cs="Times New Roman"/>
-          <w:sz w:val="24"/>
-          <w:lang w:val="en-US"/>
-        </w:rPr>
-        <w:t xml:space="preserve"> is added to these excitation equations in order to achieve “in phase” current and voltage waveforms, i.e. unity power factor as it is assumed in this thesis study.</w:t>
+        <w:t xml:space="preserve"> During the excitation, load angle which was determined in the previous chapter is added to these excitation equations in order to achieve “in phase” current and voltage waveforms, i.e. unity power factor as it is assumed in this thesis study.</w:t>
       </w:r>
     </w:p>
     <w:p>
@@ -4686,7 +4755,23 @@
           <w:sz w:val="24"/>
           <w:lang w:val="en-US"/>
         </w:rPr>
-        <w:t xml:space="preserve">As mentioned in the previous subsection, phase windings excited so that </w:t>
+        <w:t xml:space="preserve">As mentioned in the previous subsection, phase windings </w:t>
+      </w:r>
+      <w:r>
+        <w:rPr>
+          <w:rFonts w:ascii="Times New Roman" w:hAnsi="Times New Roman" w:cs="Times New Roman"/>
+          <w:sz w:val="24"/>
+          <w:lang w:val="en-US"/>
+        </w:rPr>
+        <w:t xml:space="preserve">are </w:t>
+      </w:r>
+      <w:r>
+        <w:rPr>
+          <w:rFonts w:ascii="Times New Roman" w:hAnsi="Times New Roman" w:cs="Times New Roman"/>
+          <w:sz w:val="24"/>
+          <w:lang w:val="en-US"/>
+        </w:rPr>
+        <w:t xml:space="preserve">excited so that </w:t>
       </w:r>
       <w:r>
         <w:rPr>
@@ -4825,7 +4910,23 @@
           <w:sz w:val="24"/>
           <w:lang w:val="en-US"/>
         </w:rPr>
-        <w:t xml:space="preserve">Although in Chapter-3 phase resistance is omitted when drawing the approximately equivalent circuit and related </w:t>
+        <w:t>Although in Chapter-3 phase resistance is omitted when drawing the a</w:t>
+      </w:r>
+      <w:r>
+        <w:rPr>
+          <w:rFonts w:ascii="Times New Roman" w:hAnsi="Times New Roman" w:cs="Times New Roman"/>
+          <w:sz w:val="24"/>
+          <w:lang w:val="en-US"/>
+        </w:rPr>
+        <w:t xml:space="preserve">pproximately equivalent circuit </w:t>
+      </w:r>
+      <w:r>
+        <w:rPr>
+          <w:rFonts w:ascii="Times New Roman" w:hAnsi="Times New Roman" w:cs="Times New Roman"/>
+          <w:sz w:val="24"/>
+          <w:lang w:val="en-US"/>
+        </w:rPr>
+        <w:t xml:space="preserve">and related </w:t>
       </w:r>
       <w:proofErr w:type="spellStart"/>
       <w:r>
@@ -4861,23 +4962,7 @@
           <w:sz w:val="24"/>
           <w:lang w:val="en-US"/>
         </w:rPr>
-        <w:t xml:space="preserve"> diagram of the proposed design and </w:t>
-      </w:r>
-      <w:r>
-        <w:rPr>
-          <w:rFonts w:ascii="Times New Roman" w:hAnsi="Times New Roman" w:cs="Times New Roman"/>
-          <w:sz w:val="24"/>
-          <w:lang w:val="en-US"/>
-        </w:rPr>
-        <w:t xml:space="preserve">phase (terminal) </w:t>
-      </w:r>
-      <w:r>
-        <w:rPr>
-          <w:rFonts w:ascii="Times New Roman" w:hAnsi="Times New Roman" w:cs="Times New Roman"/>
-          <w:sz w:val="24"/>
-          <w:lang w:val="en-US"/>
-        </w:rPr>
-        <w:t>voltage equation are given in Fig. 5-9 and Eq. 5-1, respectively.</w:t>
+        <w:t xml:space="preserve"> diagram of the proposed design and phase (terminal) voltage equation are given in Fig. 5-9 and Eq. 5-1, respectively.</w:t>
       </w:r>
     </w:p>
     <w:p>
@@ -5050,10 +5135,10 @@
           <w:lang w:val="en-US"/>
         </w:rPr>
         <w:object w:dxaOrig="2560" w:dyaOrig="420">
-          <v:shape id="_x0000_i1028" type="#_x0000_t75" style="width:127.85pt;height:20.75pt" o:ole="">
+          <v:shape id="_x0000_i1027" type="#_x0000_t75" style="width:127.7pt;height:20.65pt" o:ole="">
             <v:imagedata r:id="rId20" o:title=""/>
           </v:shape>
-          <o:OLEObject Type="Embed" ProgID="Equation.DSMT4" ShapeID="_x0000_i1028" DrawAspect="Content" ObjectID="_1574778601" r:id="rId21"/>
+          <o:OLEObject Type="Embed" ProgID="Equation.DSMT4" ShapeID="_x0000_i1027" DrawAspect="Content" ObjectID="_1575127092" r:id="rId21"/>
         </w:object>
       </w:r>
       <w:r>
@@ -5100,28 +5185,66 @@
           <w:sz w:val="24"/>
           <w:lang w:val="en-US"/>
         </w:rPr>
-        <w:t xml:space="preserve"> phase voltage value calculated by FEA. This resistive voltage drop can be easily calculated by using the phase resistance value which was determined in the previous chapter. </w:t>
-      </w:r>
-      <w:r>
-        <w:rPr>
-          <w:rFonts w:ascii="Times New Roman" w:hAnsi="Times New Roman" w:cs="Times New Roman"/>
-          <w:sz w:val="24"/>
-          <w:lang w:val="en-US"/>
-        </w:rPr>
-        <w:t xml:space="preserve">Phase reactance </w:t>
-      </w:r>
-      <w:r>
-        <w:rPr>
-          <w:rFonts w:ascii="Times New Roman" w:hAnsi="Times New Roman" w:cs="Times New Roman"/>
+        <w:t xml:space="preserve"> phase voltage value calculated by FEA. This resistive voltage drop can be easily calculated by using the phase resistance</w:t>
+      </w:r>
+      <w:r>
+        <w:rPr>
+          <w:rFonts w:ascii="Times New Roman" w:hAnsi="Times New Roman" w:cs="Times New Roman"/>
+          <w:sz w:val="24"/>
+          <w:lang w:val="en-US"/>
+        </w:rPr>
+        <w:t xml:space="preserve"> (</w:t>
+      </w:r>
+      <w:r>
+        <w:rPr>
+          <w:rFonts w:ascii="Times New Roman" w:eastAsiaTheme="minorEastAsia" w:hAnsi="Times New Roman" w:cs="Times New Roman"/>
           <w:position w:val="-14"/>
           <w:sz w:val="24"/>
-          <w:lang w:val="en-US"/>
-        </w:rPr>
-        <w:object w:dxaOrig="420" w:dyaOrig="380">
-          <v:shape id="_x0000_i1029" type="#_x0000_t75" style="width:20.75pt;height:19pt" o:ole="">
+          <w:szCs w:val="20"/>
+        </w:rPr>
+        <w:object w:dxaOrig="820" w:dyaOrig="380">
+          <v:shape id="_x0000_i1034" type="#_x0000_t75" style="width:40.05pt;height:19.4pt" o:ole="">
             <v:imagedata r:id="rId22" o:title=""/>
           </v:shape>
-          <o:OLEObject Type="Embed" ProgID="Equation.DSMT4" ShapeID="_x0000_i1029" DrawAspect="Content" ObjectID="_1574778602" r:id="rId23"/>
+          <o:OLEObject Type="Embed" ProgID="Equation.DSMT4" ShapeID="_x0000_i1034" DrawAspect="Content" ObjectID="_1575127093" r:id="rId23"/>
+        </w:object>
+      </w:r>
+      <w:r>
+        <w:rPr>
+          <w:rFonts w:ascii="Times New Roman" w:hAnsi="Times New Roman" w:cs="Times New Roman"/>
+          <w:sz w:val="24"/>
+          <w:lang w:val="en-US"/>
+        </w:rPr>
+        <w:t>)</w:t>
+      </w:r>
+      <w:r>
+        <w:rPr>
+          <w:rFonts w:ascii="Times New Roman" w:hAnsi="Times New Roman" w:cs="Times New Roman"/>
+          <w:sz w:val="24"/>
+          <w:lang w:val="en-US"/>
+        </w:rPr>
+        <w:t xml:space="preserve"> value which was determined in the previous chapter. </w:t>
+      </w:r>
+      <w:r>
+        <w:rPr>
+          <w:rFonts w:ascii="Times New Roman" w:hAnsi="Times New Roman" w:cs="Times New Roman"/>
+          <w:sz w:val="24"/>
+          <w:lang w:val="en-US"/>
+        </w:rPr>
+        <w:t xml:space="preserve">Phase reactance </w:t>
+      </w:r>
+      <w:r>
+        <w:rPr>
+          <w:rFonts w:ascii="Times New Roman" w:hAnsi="Times New Roman" w:cs="Times New Roman"/>
+          <w:position w:val="-14"/>
+          <w:sz w:val="24"/>
+          <w:lang w:val="en-US"/>
+        </w:rPr>
+        <w:object w:dxaOrig="420" w:dyaOrig="380">
+          <v:shape id="_x0000_i1028" type="#_x0000_t75" style="width:20.65pt;height:18.8pt" o:ole="">
+            <v:imagedata r:id="rId24" o:title=""/>
+          </v:shape>
+          <o:OLEObject Type="Embed" ProgID="Equation.DSMT4" ShapeID="_x0000_i1028" DrawAspect="Content" ObjectID="_1575127094" r:id="rId25"/>
         </w:object>
       </w:r>
       <w:r>
@@ -5179,10 +5302,10 @@
           <w:lang w:val="en-US"/>
         </w:rPr>
         <w:object w:dxaOrig="2380" w:dyaOrig="740">
-          <v:shape id="_x0000_i1030" type="#_x0000_t75" style="width:119.25pt;height:36.85pt" o:ole="">
-            <v:imagedata r:id="rId24" o:title=""/>
+          <v:shape id="_x0000_i1029" type="#_x0000_t75" style="width:118.95pt;height:36.95pt" o:ole="">
+            <v:imagedata r:id="rId26" o:title=""/>
           </v:shape>
-          <o:OLEObject Type="Embed" ProgID="Equation.DSMT4" ShapeID="_x0000_i1030" DrawAspect="Content" ObjectID="_1574778603" r:id="rId25"/>
+          <o:OLEObject Type="Embed" ProgID="Equation.DSMT4" ShapeID="_x0000_i1029" DrawAspect="Content" ObjectID="_1575127095" r:id="rId27"/>
         </w:object>
       </w:r>
       <w:r>
@@ -5213,7 +5336,6 @@
         </w:rPr>
         <w:t xml:space="preserve">Phase inductance value from FEA </w:t>
       </w:r>
-      <w:bookmarkStart w:id="1" w:name="_GoBack"/>
       <w:r>
         <w:rPr>
           <w:rFonts w:ascii="Times New Roman" w:hAnsi="Times New Roman" w:cs="Times New Roman"/>
@@ -5222,13 +5344,12 @@
           <w:lang w:val="en-US"/>
         </w:rPr>
         <w:object w:dxaOrig="859" w:dyaOrig="380">
-          <v:shape id="_x0000_i1031" type="#_x0000_t75" style="width:43.2pt;height:19pt" o:ole="">
-            <v:imagedata r:id="rId26" o:title=""/>
+          <v:shape id="_x0000_i1030" type="#_x0000_t75" style="width:43.2pt;height:18.8pt" o:ole="">
+            <v:imagedata r:id="rId28" o:title=""/>
           </v:shape>
-          <o:OLEObject Type="Embed" ProgID="Equation.DSMT4" ShapeID="_x0000_i1031" DrawAspect="Content" ObjectID="_1574778604" r:id="rId27"/>
+          <o:OLEObject Type="Embed" ProgID="Equation.DSMT4" ShapeID="_x0000_i1030" DrawAspect="Content" ObjectID="_1575127096" r:id="rId29"/>
         </w:object>
       </w:r>
-      <w:bookmarkEnd w:id="1"/>
       <w:r>
         <w:rPr>
           <w:rFonts w:ascii="Times New Roman" w:hAnsi="Times New Roman" w:cs="Times New Roman"/>
@@ -5304,10 +5425,10 @@
           <w:lang w:val="en-US"/>
         </w:rPr>
         <w:object w:dxaOrig="3120" w:dyaOrig="620">
-          <v:shape id="_x0000_i1032" type="#_x0000_t75" style="width:156.1pt;height:31.1pt" o:ole="">
-            <v:imagedata r:id="rId28" o:title=""/>
+          <v:shape id="_x0000_i1031" type="#_x0000_t75" style="width:155.9pt;height:31.3pt" o:ole="">
+            <v:imagedata r:id="rId30" o:title=""/>
           </v:shape>
-          <o:OLEObject Type="Embed" ProgID="Equation.DSMT4" ShapeID="_x0000_i1032" DrawAspect="Content" ObjectID="_1574778605" r:id="rId29"/>
+          <o:OLEObject Type="Embed" ProgID="Equation.DSMT4" ShapeID="_x0000_i1031" DrawAspect="Content" ObjectID="_1575127097" r:id="rId31"/>
         </w:object>
       </w:r>
       <w:r>
@@ -5338,23 +5459,13 @@
         </w:rPr>
         <w:t xml:space="preserve"> </w:t>
       </w:r>
-      <w:proofErr w:type="spellStart"/>
-      <w:r>
-        <w:rPr>
-          <w:rFonts w:ascii="Times New Roman" w:hAnsi="Times New Roman" w:cs="Times New Roman"/>
-          <w:sz w:val="24"/>
-          <w:lang w:val="en-US"/>
-        </w:rPr>
-        <w:t>As</w:t>
-      </w:r>
-      <w:proofErr w:type="spellEnd"/>
-      <w:r>
-        <w:rPr>
-          <w:rFonts w:ascii="Times New Roman" w:hAnsi="Times New Roman" w:cs="Times New Roman"/>
-          <w:sz w:val="24"/>
-          <w:lang w:val="en-US"/>
-        </w:rPr>
-        <w:t xml:space="preserve"> it can be seen from the Fig. 5-8, </w:t>
+      <w:r>
+        <w:rPr>
+          <w:rFonts w:ascii="Times New Roman" w:hAnsi="Times New Roman" w:cs="Times New Roman"/>
+          <w:sz w:val="24"/>
+          <w:lang w:val="en-US"/>
+        </w:rPr>
+        <w:t xml:space="preserve">As it can be seen from the Fig. 5-8, </w:t>
       </w:r>
       <w:proofErr w:type="spellStart"/>
       <w:r>
@@ -5404,6 +5515,10 @@
     </w:p>
     <w:p>
       <w:pPr>
+        <w:tabs>
+          <w:tab w:val="center" w:pos="3969"/>
+          <w:tab w:val="right" w:pos="7938"/>
+        </w:tabs>
         <w:spacing w:line="360" w:lineRule="auto"/>
         <w:jc w:val="both"/>
         <w:rPr>
@@ -5415,20 +5530,50 @@
       <w:r>
         <w:rPr>
           <w:rFonts w:ascii="Times New Roman" w:hAnsi="Times New Roman" w:cs="Times New Roman"/>
+          <w:sz w:val="24"/>
+          <w:lang w:val="en-US"/>
+        </w:rPr>
+        <w:lastRenderedPageBreak/>
+        <w:tab/>
+      </w:r>
+      <w:r>
+        <w:rPr>
+          <w:rFonts w:ascii="Times New Roman" w:hAnsi="Times New Roman" w:cs="Times New Roman"/>
           <w:position w:val="-14"/>
           <w:sz w:val="24"/>
           <w:lang w:val="en-US"/>
         </w:rPr>
         <w:object w:dxaOrig="4480" w:dyaOrig="420">
-          <v:shape id="_x0000_i1027" type="#_x0000_t75" style="width:224.05pt;height:20.75pt" o:ole="">
-            <v:imagedata r:id="rId30" o:title=""/>
+          <v:shape id="_x0000_i1032" type="#_x0000_t75" style="width:224.15pt;height:20.65pt" o:ole="">
+            <v:imagedata r:id="rId32" o:title=""/>
           </v:shape>
-          <o:OLEObject Type="Embed" ProgID="Equation.DSMT4" ShapeID="_x0000_i1027" DrawAspect="Content" ObjectID="_1574778606" r:id="rId31"/>
+          <o:OLEObject Type="Embed" ProgID="Equation.DSMT4" ShapeID="_x0000_i1032" DrawAspect="Content" ObjectID="_1575127098" r:id="rId33"/>
         </w:object>
+      </w:r>
+      <w:r>
+        <w:rPr>
+          <w:rFonts w:ascii="Times New Roman" w:hAnsi="Times New Roman" w:cs="Times New Roman"/>
+          <w:sz w:val="24"/>
+          <w:lang w:val="en-US"/>
+        </w:rPr>
+        <w:t>)</w:t>
+      </w:r>
+      <w:r>
+        <w:rPr>
+          <w:rFonts w:ascii="Times New Roman" w:hAnsi="Times New Roman" w:cs="Times New Roman"/>
+          <w:sz w:val="24"/>
+          <w:lang w:val="en-US"/>
+        </w:rPr>
+        <w:tab/>
+        <w:t>(5-4)</w:t>
       </w:r>
     </w:p>
     <w:p>
       <w:pPr>
+        <w:tabs>
+          <w:tab w:val="center" w:pos="3969"/>
+          <w:tab w:val="right" w:pos="7938"/>
+        </w:tabs>
         <w:spacing w:line="360" w:lineRule="auto"/>
         <w:jc w:val="both"/>
         <w:rPr>
@@ -5437,7 +5582,416 @@
           <w:lang w:val="en-US"/>
         </w:rPr>
       </w:pPr>
+      <w:r>
+        <w:rPr>
+          <w:rFonts w:ascii="Times New Roman" w:hAnsi="Times New Roman" w:cs="Times New Roman"/>
+          <w:sz w:val="24"/>
+          <w:lang w:val="en-US"/>
+        </w:rPr>
+        <w:tab/>
+      </w:r>
+      <w:r>
+        <w:rPr>
+          <w:rFonts w:ascii="Times New Roman" w:hAnsi="Times New Roman" w:cs="Times New Roman"/>
+          <w:position w:val="-14"/>
+          <w:sz w:val="24"/>
+          <w:lang w:val="en-US"/>
+        </w:rPr>
+        <w:object w:dxaOrig="1780" w:dyaOrig="380">
+          <v:shape id="_x0000_i1033" type="#_x0000_t75" style="width:88.9pt;height:18.8pt" o:ole="">
+            <v:imagedata r:id="rId34" o:title=""/>
+          </v:shape>
+          <o:OLEObject Type="Embed" ProgID="Equation.DSMT4" ShapeID="_x0000_i1033" DrawAspect="Content" ObjectID="_1575127099" r:id="rId35"/>
+        </w:object>
+      </w:r>
     </w:p>
+    <w:p>
+      <w:pPr>
+        <w:pStyle w:val="ListeParagraf"/>
+        <w:tabs>
+          <w:tab w:val="center" w:pos="3969"/>
+          <w:tab w:val="right" w:pos="7938"/>
+        </w:tabs>
+        <w:spacing w:line="360" w:lineRule="auto"/>
+        <w:ind w:left="0"/>
+        <w:jc w:val="both"/>
+        <w:rPr>
+          <w:rFonts w:ascii="Times New Roman" w:eastAsiaTheme="minorEastAsia" w:hAnsi="Times New Roman" w:cs="Times New Roman"/>
+          <w:sz w:val="24"/>
+          <w:szCs w:val="20"/>
+        </w:rPr>
+      </w:pPr>
+      <w:r>
+        <w:rPr>
+          <w:rFonts w:ascii="Times New Roman" w:eastAsiaTheme="minorEastAsia" w:hAnsi="Times New Roman" w:cs="Times New Roman"/>
+          <w:sz w:val="24"/>
+          <w:szCs w:val="20"/>
+        </w:rPr>
+        <w:t xml:space="preserve">Comparison of the analytically calculated results with FEA results for </w:t>
+      </w:r>
+      <w:r>
+        <w:rPr>
+          <w:rFonts w:ascii="Times New Roman" w:eastAsiaTheme="minorEastAsia" w:hAnsi="Times New Roman" w:cs="Times New Roman"/>
+          <w:sz w:val="24"/>
+          <w:szCs w:val="20"/>
+        </w:rPr>
+        <w:t>the phase voltage is given in Table 5-5</w:t>
+      </w:r>
+      <w:r>
+        <w:rPr>
+          <w:rFonts w:ascii="Times New Roman" w:eastAsiaTheme="minorEastAsia" w:hAnsi="Times New Roman" w:cs="Times New Roman"/>
+          <w:sz w:val="24"/>
+          <w:szCs w:val="20"/>
+        </w:rPr>
+        <w:t xml:space="preserve"> below. As it can be seen from this table, error rate is very low. Therefore, analytical design method is verified with FEA in terms of </w:t>
+      </w:r>
+      <w:r>
+        <w:rPr>
+          <w:rFonts w:ascii="Times New Roman" w:eastAsiaTheme="minorEastAsia" w:hAnsi="Times New Roman" w:cs="Times New Roman"/>
+          <w:sz w:val="24"/>
+          <w:szCs w:val="20"/>
+        </w:rPr>
+        <w:t>phase voltage values</w:t>
+      </w:r>
+      <w:r>
+        <w:rPr>
+          <w:rFonts w:ascii="Times New Roman" w:eastAsiaTheme="minorEastAsia" w:hAnsi="Times New Roman" w:cs="Times New Roman"/>
+          <w:sz w:val="24"/>
+          <w:szCs w:val="20"/>
+        </w:rPr>
+        <w:t>.</w:t>
+      </w:r>
+    </w:p>
+    <w:p>
+      <w:pPr>
+        <w:spacing w:line="360" w:lineRule="auto"/>
+        <w:jc w:val="center"/>
+        <w:rPr>
+          <w:lang w:val="en-US"/>
+        </w:rPr>
+      </w:pPr>
+      <w:r>
+        <w:rPr>
+          <w:rFonts w:ascii="Times New Roman" w:hAnsi="Times New Roman" w:cs="Times New Roman"/>
+        </w:rPr>
+        <w:t>Table 5-5</w:t>
+      </w:r>
+      <w:r>
+        <w:rPr>
+          <w:rFonts w:ascii="Times New Roman" w:hAnsi="Times New Roman" w:cs="Times New Roman"/>
+        </w:rPr>
+        <w:t xml:space="preserve">. Comparison of the analytical and FEA results for the </w:t>
+      </w:r>
+      <w:r>
+        <w:rPr>
+          <w:rFonts w:ascii="Times New Roman" w:hAnsi="Times New Roman" w:cs="Times New Roman"/>
+        </w:rPr>
+        <w:t>phase voltage</w:t>
+      </w:r>
+      <w:r>
+        <w:rPr>
+          <w:rFonts w:ascii="Times New Roman" w:hAnsi="Times New Roman" w:cs="Times New Roman"/>
+        </w:rPr>
+        <w:t xml:space="preserve"> </w:t>
+      </w:r>
+    </w:p>
+    <w:tbl>
+      <w:tblPr>
+        <w:tblStyle w:val="TabloKlavuzu"/>
+        <w:tblW w:w="0" w:type="auto"/>
+        <w:jc w:val="center"/>
+        <w:tblLook w:val="04A0" w:firstRow="1" w:lastRow="0" w:firstColumn="1" w:lastColumn="0" w:noHBand="0" w:noVBand="1"/>
+      </w:tblPr>
+      <w:tblGrid>
+        <w:gridCol w:w="2921"/>
+        <w:gridCol w:w="1610"/>
+        <w:gridCol w:w="1901"/>
+        <w:gridCol w:w="876"/>
+      </w:tblGrid>
+      <w:tr>
+        <w:trPr>
+          <w:trHeight w:val="879"/>
+          <w:jc w:val="center"/>
+        </w:trPr>
+        <w:tc>
+          <w:tcPr>
+            <w:tcW w:w="2921" w:type="dxa"/>
+            <w:vAlign w:val="center"/>
+          </w:tcPr>
+          <w:p>
+            <w:pPr>
+              <w:spacing w:line="360" w:lineRule="auto"/>
+              <w:jc w:val="center"/>
+              <w:rPr>
+                <w:rFonts w:ascii="Times New Roman" w:hAnsi="Times New Roman" w:cs="Times New Roman"/>
+                <w:b/>
+                <w:sz w:val="24"/>
+                <w:szCs w:val="24"/>
+                <w:lang w:val="en-US"/>
+              </w:rPr>
+            </w:pPr>
+            <w:r>
+              <w:rPr>
+                <w:rFonts w:ascii="Times New Roman" w:hAnsi="Times New Roman" w:cs="Times New Roman"/>
+                <w:b/>
+                <w:sz w:val="24"/>
+                <w:szCs w:val="24"/>
+                <w:lang w:val="en-US"/>
+              </w:rPr>
+              <w:t>Property</w:t>
+            </w:r>
+          </w:p>
+        </w:tc>
+        <w:tc>
+          <w:tcPr>
+            <w:tcW w:w="1610" w:type="dxa"/>
+            <w:vAlign w:val="center"/>
+          </w:tcPr>
+          <w:p>
+            <w:pPr>
+              <w:spacing w:line="360" w:lineRule="auto"/>
+              <w:jc w:val="center"/>
+              <w:rPr>
+                <w:rFonts w:ascii="Times New Roman" w:hAnsi="Times New Roman" w:cs="Times New Roman"/>
+                <w:b/>
+                <w:sz w:val="24"/>
+                <w:szCs w:val="24"/>
+                <w:lang w:val="en-US"/>
+              </w:rPr>
+            </w:pPr>
+            <w:r>
+              <w:rPr>
+                <w:rFonts w:ascii="Times New Roman" w:hAnsi="Times New Roman" w:cs="Times New Roman"/>
+                <w:b/>
+                <w:sz w:val="24"/>
+                <w:szCs w:val="24"/>
+                <w:lang w:val="en-US"/>
+              </w:rPr>
+              <w:t xml:space="preserve">FEA </w:t>
+            </w:r>
+            <w:r>
+              <w:rPr>
+                <w:rFonts w:ascii="Times New Roman" w:hAnsi="Times New Roman" w:cs="Times New Roman"/>
+                <w:b/>
+                <w:sz w:val="24"/>
+                <w:szCs w:val="24"/>
+                <w:lang w:val="en-US"/>
+              </w:rPr>
+              <w:t>Value</w:t>
+            </w:r>
+            <w:r>
+              <w:rPr>
+                <w:rFonts w:ascii="Times New Roman" w:hAnsi="Times New Roman" w:cs="Times New Roman"/>
+                <w:b/>
+                <w:sz w:val="24"/>
+                <w:szCs w:val="24"/>
+                <w:lang w:val="en-US"/>
+              </w:rPr>
+              <w:t xml:space="preserve"> (V)</w:t>
+            </w:r>
+          </w:p>
+        </w:tc>
+        <w:tc>
+          <w:tcPr>
+            <w:tcW w:w="1901" w:type="dxa"/>
+            <w:vAlign w:val="center"/>
+          </w:tcPr>
+          <w:p>
+            <w:pPr>
+              <w:spacing w:line="360" w:lineRule="auto"/>
+              <w:jc w:val="center"/>
+              <w:rPr>
+                <w:rFonts w:ascii="Times New Roman" w:hAnsi="Times New Roman" w:cs="Times New Roman"/>
+                <w:b/>
+                <w:sz w:val="24"/>
+                <w:szCs w:val="24"/>
+                <w:lang w:val="en-US"/>
+              </w:rPr>
+            </w:pPr>
+            <w:r>
+              <w:rPr>
+                <w:rFonts w:ascii="Times New Roman" w:hAnsi="Times New Roman" w:cs="Times New Roman"/>
+                <w:b/>
+                <w:sz w:val="24"/>
+                <w:szCs w:val="24"/>
+                <w:lang w:val="en-US"/>
+              </w:rPr>
+              <w:t>Analytical Value (V)</w:t>
+            </w:r>
+          </w:p>
+        </w:tc>
+        <w:tc>
+          <w:tcPr>
+            <w:tcW w:w="876" w:type="dxa"/>
+            <w:vAlign w:val="center"/>
+          </w:tcPr>
+          <w:p>
+            <w:pPr>
+              <w:spacing w:line="360" w:lineRule="auto"/>
+              <w:jc w:val="center"/>
+              <w:rPr>
+                <w:rFonts w:ascii="Times New Roman" w:hAnsi="Times New Roman" w:cs="Times New Roman"/>
+                <w:b/>
+                <w:sz w:val="24"/>
+                <w:szCs w:val="24"/>
+                <w:lang w:val="en-US"/>
+              </w:rPr>
+            </w:pPr>
+            <w:r>
+              <w:rPr>
+                <w:rFonts w:ascii="Times New Roman" w:hAnsi="Times New Roman" w:cs="Times New Roman"/>
+                <w:b/>
+                <w:sz w:val="24"/>
+                <w:szCs w:val="24"/>
+                <w:lang w:val="en-US"/>
+              </w:rPr>
+              <w:t>Error</w:t>
+            </w:r>
+          </w:p>
+        </w:tc>
+      </w:tr>
+      <w:tr>
+        <w:trPr>
+          <w:trHeight w:val="879"/>
+          <w:jc w:val="center"/>
+        </w:trPr>
+        <w:tc>
+          <w:tcPr>
+            <w:tcW w:w="2921" w:type="dxa"/>
+            <w:vAlign w:val="center"/>
+          </w:tcPr>
+          <w:p>
+            <w:pPr>
+              <w:spacing w:line="360" w:lineRule="auto"/>
+              <w:jc w:val="center"/>
+              <w:rPr>
+                <w:rFonts w:ascii="Times New Roman" w:hAnsi="Times New Roman" w:cs="Times New Roman"/>
+                <w:sz w:val="24"/>
+                <w:szCs w:val="24"/>
+                <w:lang w:val="en-US"/>
+              </w:rPr>
+            </w:pPr>
+            <w:r>
+              <w:rPr>
+                <w:rFonts w:ascii="Times New Roman" w:hAnsi="Times New Roman" w:cs="Times New Roman"/>
+                <w:sz w:val="24"/>
+                <w:szCs w:val="24"/>
+                <w:lang w:val="en-US"/>
+              </w:rPr>
+              <w:t>Phase voltage</w:t>
+            </w:r>
+          </w:p>
+        </w:tc>
+        <w:tc>
+          <w:tcPr>
+            <w:tcW w:w="1610" w:type="dxa"/>
+            <w:vAlign w:val="center"/>
+          </w:tcPr>
+          <w:p>
+            <w:pPr>
+              <w:spacing w:line="360" w:lineRule="auto"/>
+              <w:jc w:val="center"/>
+              <w:rPr>
+                <w:rFonts w:ascii="Times New Roman" w:hAnsi="Times New Roman" w:cs="Times New Roman"/>
+                <w:sz w:val="24"/>
+                <w:szCs w:val="24"/>
+                <w:lang w:val="en-US"/>
+              </w:rPr>
+            </w:pPr>
+            <w:r>
+              <w:rPr>
+                <w:rFonts w:ascii="Times New Roman" w:hAnsi="Times New Roman" w:cs="Times New Roman"/>
+                <w:sz w:val="24"/>
+                <w:szCs w:val="24"/>
+                <w:lang w:val="en-US"/>
+              </w:rPr>
+              <w:t>385.9</w:t>
+            </w:r>
+          </w:p>
+        </w:tc>
+        <w:tc>
+          <w:tcPr>
+            <w:tcW w:w="1901" w:type="dxa"/>
+            <w:vAlign w:val="center"/>
+          </w:tcPr>
+          <w:p>
+            <w:pPr>
+              <w:spacing w:line="360" w:lineRule="auto"/>
+              <w:jc w:val="center"/>
+              <w:rPr>
+                <w:rFonts w:ascii="Times New Roman" w:hAnsi="Times New Roman" w:cs="Times New Roman"/>
+                <w:sz w:val="24"/>
+                <w:szCs w:val="24"/>
+                <w:lang w:val="en-US"/>
+              </w:rPr>
+            </w:pPr>
+            <w:r>
+              <w:rPr>
+                <w:rFonts w:ascii="Times New Roman" w:hAnsi="Times New Roman" w:cs="Times New Roman"/>
+                <w:sz w:val="24"/>
+                <w:szCs w:val="24"/>
+                <w:lang w:val="en-US"/>
+              </w:rPr>
+              <w:t>386.9</w:t>
+            </w:r>
+            <w:r>
+              <w:rPr>
+                <w:rFonts w:ascii="Times New Roman" w:hAnsi="Times New Roman" w:cs="Times New Roman"/>
+                <w:sz w:val="24"/>
+                <w:szCs w:val="24"/>
+                <w:lang w:val="en-US"/>
+              </w:rPr>
+              <w:t xml:space="preserve"> </w:t>
+            </w:r>
+          </w:p>
+        </w:tc>
+        <w:tc>
+          <w:tcPr>
+            <w:tcW w:w="876" w:type="dxa"/>
+            <w:vAlign w:val="center"/>
+          </w:tcPr>
+          <w:p>
+            <w:pPr>
+              <w:spacing w:line="360" w:lineRule="auto"/>
+              <w:jc w:val="center"/>
+              <w:rPr>
+                <w:rFonts w:ascii="Times New Roman" w:hAnsi="Times New Roman" w:cs="Times New Roman"/>
+                <w:sz w:val="24"/>
+                <w:szCs w:val="24"/>
+                <w:lang w:val="en-US"/>
+              </w:rPr>
+            </w:pPr>
+            <w:r>
+              <w:rPr>
+                <w:rFonts w:ascii="Times New Roman" w:hAnsi="Times New Roman" w:cs="Times New Roman"/>
+                <w:sz w:val="24"/>
+                <w:szCs w:val="24"/>
+                <w:lang w:val="en-US"/>
+              </w:rPr>
+              <w:t>0.</w:t>
+            </w:r>
+            <w:r>
+              <w:rPr>
+                <w:rFonts w:ascii="Times New Roman" w:hAnsi="Times New Roman" w:cs="Times New Roman"/>
+                <w:sz w:val="24"/>
+                <w:szCs w:val="24"/>
+                <w:lang w:val="en-US"/>
+              </w:rPr>
+              <w:t>25</w:t>
+            </w:r>
+            <w:r>
+              <w:rPr>
+                <w:rFonts w:ascii="Times New Roman" w:hAnsi="Times New Roman" w:cs="Times New Roman"/>
+                <w:sz w:val="24"/>
+                <w:szCs w:val="24"/>
+                <w:lang w:val="en-US"/>
+              </w:rPr>
+              <w:t>%</w:t>
+            </w:r>
+          </w:p>
+        </w:tc>
+      </w:tr>
+    </w:tbl>
     <w:p>
       <w:pPr>
         <w:rPr>
@@ -5465,15 +6019,463 @@
     </w:p>
     <w:p>
       <w:pPr>
-        <w:rPr>
-          <w:lang w:val="en-US"/>
-        </w:rPr>
-      </w:pPr>
+        <w:spacing w:line="360" w:lineRule="auto"/>
+        <w:jc w:val="both"/>
+        <w:rPr>
+          <w:rFonts w:ascii="Times New Roman" w:hAnsi="Times New Roman" w:cs="Times New Roman"/>
+          <w:sz w:val="24"/>
+          <w:lang w:val="en-US"/>
+        </w:rPr>
+      </w:pPr>
+      <w:r>
+        <w:rPr>
+          <w:rFonts w:ascii="Times New Roman" w:hAnsi="Times New Roman" w:cs="Times New Roman"/>
+          <w:sz w:val="24"/>
+          <w:lang w:val="en-US"/>
+        </w:rPr>
+        <w:t>In analytical calculations part of our proposed design method, eddy current losses act</w:t>
+      </w:r>
+      <w:r>
+        <w:rPr>
+          <w:rFonts w:ascii="Times New Roman" w:hAnsi="Times New Roman" w:cs="Times New Roman"/>
+          <w:sz w:val="24"/>
+          <w:lang w:val="en-US"/>
+        </w:rPr>
+        <w:t>ing</w:t>
+      </w:r>
+      <w:r>
+        <w:rPr>
+          <w:rFonts w:ascii="Times New Roman" w:hAnsi="Times New Roman" w:cs="Times New Roman"/>
+          <w:sz w:val="24"/>
+          <w:lang w:val="en-US"/>
+        </w:rPr>
+        <w:t xml:space="preserve"> on the magnets are taken into account.</w:t>
+      </w:r>
+      <w:r>
+        <w:rPr>
+          <w:rFonts w:ascii="Times New Roman" w:hAnsi="Times New Roman" w:cs="Times New Roman"/>
+          <w:sz w:val="24"/>
+          <w:lang w:val="en-US"/>
+        </w:rPr>
+        <w:t xml:space="preserve"> For this calculation, a coefficient of this loss </w:t>
+      </w:r>
+      <w:r>
+        <w:rPr>
+          <w:rFonts w:ascii="Times New Roman" w:hAnsi="Times New Roman" w:cs="Times New Roman"/>
+          <w:sz w:val="24"/>
+          <w:lang w:val="en-US"/>
+        </w:rPr>
+        <w:t>per unit</w:t>
+      </w:r>
+      <w:r>
+        <w:rPr>
+          <w:rFonts w:ascii="Times New Roman" w:hAnsi="Times New Roman" w:cs="Times New Roman"/>
+          <w:sz w:val="24"/>
+          <w:lang w:val="en-US"/>
+        </w:rPr>
+        <w:t xml:space="preserve"> volume of the magnet is estimated by using FEA simulations.</w:t>
+      </w:r>
     </w:p>
     <w:p>
       <w:pPr>
-        <w:rPr>
-          <w:lang w:val="en-US"/>
+        <w:spacing w:line="360" w:lineRule="auto"/>
+        <w:jc w:val="both"/>
+        <w:rPr>
+          <w:rFonts w:ascii="Times New Roman" w:hAnsi="Times New Roman" w:cs="Times New Roman"/>
+          <w:sz w:val="24"/>
+          <w:lang w:val="en-US"/>
+        </w:rPr>
+      </w:pPr>
+      <w:r>
+        <w:rPr>
+          <w:rFonts w:ascii="Times New Roman" w:hAnsi="Times New Roman" w:cs="Times New Roman"/>
+          <w:sz w:val="24"/>
+          <w:lang w:val="en-US"/>
+        </w:rPr>
+        <w:t xml:space="preserve">Eddy losses are result from the </w:t>
+      </w:r>
+      <w:proofErr w:type="spellStart"/>
+      <w:r>
+        <w:rPr>
+          <w:rFonts w:ascii="Times New Roman" w:hAnsi="Times New Roman" w:cs="Times New Roman"/>
+          <w:sz w:val="24"/>
+          <w:lang w:val="en-US"/>
+        </w:rPr>
+        <w:t>ohmic</w:t>
+      </w:r>
+      <w:proofErr w:type="spellEnd"/>
+      <w:r>
+        <w:rPr>
+          <w:rFonts w:ascii="Times New Roman" w:hAnsi="Times New Roman" w:cs="Times New Roman"/>
+          <w:sz w:val="24"/>
+          <w:lang w:val="en-US"/>
+        </w:rPr>
+        <w:t xml:space="preserve"> losses of the magnet due to</w:t>
+      </w:r>
+      <w:r>
+        <w:rPr>
+          <w:rFonts w:ascii="Times New Roman" w:hAnsi="Times New Roman" w:cs="Times New Roman"/>
+          <w:sz w:val="24"/>
+          <w:lang w:val="en-US"/>
+        </w:rPr>
+        <w:t xml:space="preserve"> induced currents on them. Following equations are employed during the generation of FEA calculation for</w:t>
+      </w:r>
+      <w:r>
+        <w:rPr>
+          <w:rFonts w:ascii="Times New Roman" w:hAnsi="Times New Roman" w:cs="Times New Roman"/>
+          <w:sz w:val="24"/>
+          <w:lang w:val="en-US"/>
+        </w:rPr>
+        <w:t xml:space="preserve"> eddy losses for one unit of PM,</w:t>
+      </w:r>
+    </w:p>
+    <w:p>
+      <w:pPr>
+        <w:spacing w:line="360" w:lineRule="auto"/>
+        <w:ind w:left="1416"/>
+        <w:jc w:val="both"/>
+        <w:rPr>
+          <w:rFonts w:ascii="Times New Roman" w:hAnsi="Times New Roman" w:cs="Times New Roman"/>
+          <w:sz w:val="24"/>
+          <w:lang w:val="en-US"/>
+        </w:rPr>
+      </w:pPr>
+      <w:r>
+        <w:rPr>
+          <w:rFonts w:ascii="Times New Roman" w:hAnsi="Times New Roman" w:cs="Times New Roman"/>
+          <w:sz w:val="24"/>
+          <w:lang w:val="en-US"/>
+        </w:rPr>
+        <w:t xml:space="preserve">          </w:t>
+      </w:r>
+      <w:r>
+        <w:rPr>
+          <w:rFonts w:ascii="Times New Roman" w:hAnsi="Times New Roman" w:cs="Times New Roman"/>
+          <w:position w:val="-14"/>
+          <w:sz w:val="24"/>
+          <w:lang w:val="en-US"/>
+        </w:rPr>
+        <w:object w:dxaOrig="2140" w:dyaOrig="400">
+          <v:shape id="_x0000_i1036" type="#_x0000_t75" style="width:107.05pt;height:20.05pt" o:ole="">
+            <v:imagedata r:id="rId36" o:title=""/>
+          </v:shape>
+          <o:OLEObject Type="Embed" ProgID="Equation.DSMT4" ShapeID="_x0000_i1036" DrawAspect="Content" ObjectID="_1575127100" r:id="rId37"/>
+        </w:object>
+      </w:r>
+    </w:p>
+    <w:p>
+      <w:pPr>
+        <w:tabs>
+          <w:tab w:val="center" w:pos="3969"/>
+        </w:tabs>
+        <w:spacing w:line="360" w:lineRule="auto"/>
+        <w:rPr>
+          <w:rFonts w:ascii="Times New Roman" w:hAnsi="Times New Roman" w:cs="Times New Roman"/>
+          <w:sz w:val="24"/>
+          <w:lang w:val="en-US"/>
+        </w:rPr>
+      </w:pPr>
+      <w:r>
+        <w:rPr>
+          <w:rFonts w:ascii="Times New Roman" w:hAnsi="Times New Roman" w:cs="Times New Roman"/>
+          <w:sz w:val="24"/>
+          <w:lang w:val="en-US"/>
+        </w:rPr>
+        <w:tab/>
+      </w:r>
+      <w:r>
+        <w:rPr>
+          <w:rFonts w:ascii="Times New Roman" w:hAnsi="Times New Roman" w:cs="Times New Roman"/>
+          <w:position w:val="-14"/>
+          <w:sz w:val="24"/>
+          <w:lang w:val="en-US"/>
+        </w:rPr>
+        <w:object w:dxaOrig="2120" w:dyaOrig="400">
+          <v:shape id="_x0000_i1035" type="#_x0000_t75" style="width:105.8pt;height:20.05pt" o:ole="">
+            <v:imagedata r:id="rId38" o:title=""/>
+          </v:shape>
+          <o:OLEObject Type="Embed" ProgID="Equation.DSMT4" ShapeID="_x0000_i1035" DrawAspect="Content" ObjectID="_1575127101" r:id="rId39"/>
+        </w:object>
+      </w:r>
+    </w:p>
+    <w:p>
+      <w:pPr>
+        <w:tabs>
+          <w:tab w:val="center" w:pos="3969"/>
+          <w:tab w:val="right" w:pos="7938"/>
+        </w:tabs>
+        <w:spacing w:line="360" w:lineRule="auto"/>
+        <w:jc w:val="center"/>
+        <w:rPr>
+          <w:rFonts w:ascii="Times New Roman" w:hAnsi="Times New Roman" w:cs="Times New Roman"/>
+          <w:sz w:val="24"/>
+          <w:lang w:val="en-US"/>
+        </w:rPr>
+      </w:pPr>
+      <w:r>
+        <w:rPr>
+          <w:rFonts w:ascii="Times New Roman" w:hAnsi="Times New Roman" w:cs="Times New Roman"/>
+          <w:sz w:val="24"/>
+          <w:lang w:val="en-US"/>
+        </w:rPr>
+        <w:tab/>
+      </w:r>
+      <w:r>
+        <w:rPr>
+          <w:rFonts w:ascii="Times New Roman" w:hAnsi="Times New Roman" w:cs="Times New Roman"/>
+          <w:sz w:val="24"/>
+          <w:lang w:val="en-US"/>
+        </w:rPr>
+        <w:t xml:space="preserve">                     </w:t>
+      </w:r>
+      <w:r>
+        <w:rPr>
+          <w:rFonts w:ascii="Times New Roman" w:hAnsi="Times New Roman" w:cs="Times New Roman"/>
+          <w:sz w:val="24"/>
+          <w:lang w:val="en-US"/>
+        </w:rPr>
+        <w:t xml:space="preserve">      </w:t>
+      </w:r>
+      <w:r>
+        <w:rPr>
+          <w:rFonts w:ascii="Times New Roman" w:hAnsi="Times New Roman" w:cs="Times New Roman"/>
+          <w:position w:val="-36"/>
+          <w:sz w:val="24"/>
+          <w:lang w:val="en-US"/>
+        </w:rPr>
+        <w:object w:dxaOrig="3860" w:dyaOrig="800">
+          <v:shape id="_x0000_i1037" type="#_x0000_t75" style="width:192.85pt;height:40.05pt" o:ole="">
+            <v:imagedata r:id="rId40" o:title=""/>
+          </v:shape>
+          <o:OLEObject Type="Embed" ProgID="Equation.DSMT4" ShapeID="_x0000_i1037" DrawAspect="Content" ObjectID="_1575127102" r:id="rId41"/>
+        </w:object>
+      </w:r>
+      <w:r>
+        <w:rPr>
+          <w:rFonts w:ascii="Times New Roman" w:hAnsi="Times New Roman" w:cs="Times New Roman"/>
+          <w:sz w:val="24"/>
+          <w:lang w:val="en-US"/>
+        </w:rPr>
+        <w:tab/>
+        <w:t>(</w:t>
+      </w:r>
+      <w:r>
+        <w:rPr>
+          <w:rFonts w:ascii="Times New Roman" w:hAnsi="Times New Roman" w:cs="Times New Roman"/>
+          <w:sz w:val="24"/>
+          <w:lang w:val="en-US"/>
+        </w:rPr>
+        <w:t>5-5</w:t>
+      </w:r>
+      <w:r>
+        <w:rPr>
+          <w:rFonts w:ascii="Times New Roman" w:hAnsi="Times New Roman" w:cs="Times New Roman"/>
+          <w:sz w:val="24"/>
+          <w:lang w:val="en-US"/>
+        </w:rPr>
+        <w:t>)</w:t>
+      </w:r>
+    </w:p>
+    <w:p>
+      <w:pPr>
+        <w:spacing w:line="360" w:lineRule="auto"/>
+        <w:jc w:val="both"/>
+        <w:rPr>
+          <w:rFonts w:ascii="Times New Roman" w:hAnsi="Times New Roman" w:cs="Times New Roman"/>
+          <w:sz w:val="24"/>
+          <w:lang w:val="en-US"/>
+        </w:rPr>
+      </w:pPr>
+      <w:r>
+        <w:rPr>
+          <w:lang w:val="en-US"/>
+        </w:rPr>
+        <w:t xml:space="preserve"> </w:t>
+      </w:r>
+      <w:r>
+        <w:rPr>
+          <w:rFonts w:ascii="Times New Roman" w:hAnsi="Times New Roman" w:cs="Times New Roman"/>
+          <w:sz w:val="24"/>
+          <w:lang w:val="en-US"/>
+        </w:rPr>
+        <w:t>FEA integrates the expression above in one whole PM</w:t>
+      </w:r>
+      <w:r>
+        <w:rPr>
+          <w:rFonts w:ascii="Times New Roman" w:hAnsi="Times New Roman" w:cs="Times New Roman"/>
+          <w:sz w:val="24"/>
+          <w:lang w:val="en-US"/>
+        </w:rPr>
+        <w:t xml:space="preserve"> volume</w:t>
+      </w:r>
+      <w:r>
+        <w:rPr>
+          <w:rFonts w:ascii="Times New Roman" w:hAnsi="Times New Roman" w:cs="Times New Roman"/>
+          <w:sz w:val="24"/>
+          <w:lang w:val="en-US"/>
+        </w:rPr>
+        <w:t xml:space="preserve">. Resulting eddy loss coefficient for per unit volume of PM is calculated as </w:t>
+      </w:r>
+      <w:r>
+        <w:rPr>
+          <w:rFonts w:ascii="Times New Roman" w:hAnsi="Times New Roman" w:cs="Times New Roman"/>
+          <w:sz w:val="24"/>
+          <w:lang w:val="en-US"/>
+        </w:rPr>
+        <w:t>20.35 kW/</w:t>
+      </w:r>
+      <w:proofErr w:type="gramStart"/>
+      <w:r>
+        <w:rPr>
+          <w:rFonts w:ascii="Times New Roman" w:hAnsi="Times New Roman" w:cs="Times New Roman"/>
+          <w:sz w:val="24"/>
+          <w:lang w:val="en-US"/>
+        </w:rPr>
+        <w:t>m</w:t>
+      </w:r>
+      <w:r>
+        <w:rPr>
+          <w:rFonts w:ascii="Times New Roman" w:hAnsi="Times New Roman" w:cs="Times New Roman"/>
+          <w:sz w:val="24"/>
+          <w:vertAlign w:val="superscript"/>
+          <w:lang w:val="en-US"/>
+        </w:rPr>
+        <w:t>3</w:t>
+      </w:r>
+      <w:r>
+        <w:rPr>
+          <w:rFonts w:ascii="Times New Roman" w:hAnsi="Times New Roman" w:cs="Times New Roman"/>
+          <w:sz w:val="24"/>
+          <w:lang w:val="en-US"/>
+        </w:rPr>
+        <w:t xml:space="preserve"> .</w:t>
+      </w:r>
+      <w:proofErr w:type="gramEnd"/>
+      <w:r>
+        <w:rPr>
+          <w:rFonts w:ascii="Times New Roman" w:hAnsi="Times New Roman" w:cs="Times New Roman"/>
+          <w:sz w:val="24"/>
+          <w:lang w:val="en-US"/>
+        </w:rPr>
+        <w:t xml:space="preserve"> In Fig. 5-10, aforementioned eddy current density vectors on one PM is depicted.</w:t>
+      </w:r>
+    </w:p>
+    <w:p>
+      <w:pPr>
+        <w:spacing w:line="360" w:lineRule="auto"/>
+        <w:jc w:val="center"/>
+        <w:rPr>
+          <w:rFonts w:ascii="Times New Roman" w:hAnsi="Times New Roman" w:cs="Times New Roman"/>
+          <w:sz w:val="24"/>
+          <w:lang w:val="en-US"/>
+        </w:rPr>
+      </w:pPr>
+      <w:r>
+        <w:rPr>
+          <w:noProof/>
+          <w:lang w:val="tr-TR" w:eastAsia="tr-TR"/>
+        </w:rPr>
+        <w:lastRenderedPageBreak/>
+        <w:drawing>
+          <wp:inline distT="0" distB="0" distL="0" distR="0" wp14:anchorId="56EE8F84" wp14:editId="73059176">
+            <wp:extent cx="5075555" cy="2813050"/>
+            <wp:effectExtent l="0" t="0" r="0" b="6350"/>
+            <wp:docPr id="10" name="Resim 10"/>
+            <wp:cNvGraphicFramePr>
+              <a:graphicFrameLocks xmlns:a="http://schemas.openxmlformats.org/drawingml/2006/main" noChangeAspect="1"/>
+            </wp:cNvGraphicFramePr>
+            <a:graphic xmlns:a="http://schemas.openxmlformats.org/drawingml/2006/main">
+              <a:graphicData uri="http://schemas.openxmlformats.org/drawingml/2006/picture">
+                <pic:pic xmlns:pic="http://schemas.openxmlformats.org/drawingml/2006/picture">
+                  <pic:nvPicPr>
+                    <pic:cNvPr id="1" name=""/>
+                    <pic:cNvPicPr/>
+                  </pic:nvPicPr>
+                  <pic:blipFill>
+                    <a:blip r:embed="rId42"/>
+                    <a:stretch>
+                      <a:fillRect/>
+                    </a:stretch>
+                  </pic:blipFill>
+                  <pic:spPr>
+                    <a:xfrm>
+                      <a:off x="0" y="0"/>
+                      <a:ext cx="5075555" cy="2813050"/>
+                    </a:xfrm>
+                    <a:prstGeom prst="rect">
+                      <a:avLst/>
+                    </a:prstGeom>
+                  </pic:spPr>
+                </pic:pic>
+              </a:graphicData>
+            </a:graphic>
+          </wp:inline>
+        </w:drawing>
+      </w:r>
+    </w:p>
+    <w:p>
+      <w:pPr>
+        <w:pStyle w:val="ListeParagraf"/>
+        <w:tabs>
+          <w:tab w:val="center" w:pos="3969"/>
+          <w:tab w:val="right" w:pos="7938"/>
+        </w:tabs>
+        <w:spacing w:line="360" w:lineRule="auto"/>
+        <w:ind w:left="0"/>
+        <w:jc w:val="center"/>
+        <w:rPr>
+          <w:rFonts w:ascii="Times New Roman" w:hAnsi="Times New Roman" w:cs="Times New Roman"/>
+          <w:szCs w:val="24"/>
+          <w:lang w:val="en-US"/>
+        </w:rPr>
+      </w:pPr>
+      <w:r>
+        <w:rPr>
+          <w:rFonts w:ascii="Times New Roman" w:hAnsi="Times New Roman" w:cs="Times New Roman"/>
+          <w:szCs w:val="24"/>
+          <w:lang w:val="en-US"/>
+        </w:rPr>
+        <w:t>Fig. 5-9</w:t>
+      </w:r>
+      <w:r>
+        <w:rPr>
+          <w:rFonts w:ascii="Times New Roman" w:hAnsi="Times New Roman" w:cs="Times New Roman"/>
+          <w:szCs w:val="24"/>
+          <w:lang w:val="en-US"/>
+        </w:rPr>
+        <w:t xml:space="preserve">. </w:t>
+      </w:r>
+      <w:r>
+        <w:rPr>
+          <w:rFonts w:ascii="Times New Roman" w:hAnsi="Times New Roman" w:cs="Times New Roman"/>
+          <w:szCs w:val="24"/>
+          <w:lang w:val="en-US"/>
+        </w:rPr>
+        <w:t>Eddy current density vec</w:t>
+      </w:r>
+      <w:bookmarkStart w:id="1" w:name="_GoBack"/>
+      <w:bookmarkEnd w:id="1"/>
+      <w:r>
+        <w:rPr>
+          <w:rFonts w:ascii="Times New Roman" w:hAnsi="Times New Roman" w:cs="Times New Roman"/>
+          <w:szCs w:val="24"/>
+          <w:lang w:val="en-US"/>
+        </w:rPr>
+        <w:t>tors on magnet block</w:t>
+      </w:r>
+    </w:p>
+    <w:p>
+      <w:pPr>
+        <w:pStyle w:val="ListeParagraf"/>
+        <w:tabs>
+          <w:tab w:val="center" w:pos="3969"/>
+          <w:tab w:val="right" w:pos="7938"/>
+        </w:tabs>
+        <w:spacing w:line="360" w:lineRule="auto"/>
+        <w:ind w:left="0"/>
+        <w:rPr>
+          <w:rFonts w:ascii="Times New Roman" w:eastAsiaTheme="minorEastAsia" w:hAnsi="Times New Roman" w:cs="Times New Roman"/>
+          <w:szCs w:val="20"/>
         </w:rPr>
       </w:pPr>
     </w:p>
@@ -5494,6 +6496,20 @@
         </w:rPr>
         <w:t>Proposed model comparison</w:t>
       </w:r>
+    </w:p>
+    <w:p>
+      <w:pPr>
+        <w:rPr>
+          <w:lang w:val="en-US"/>
+        </w:rPr>
+      </w:pPr>
+    </w:p>
+    <w:p>
+      <w:pPr>
+        <w:rPr>
+          <w:lang w:val="en-US"/>
+        </w:rPr>
+      </w:pPr>
     </w:p>
     <w:p>
       <w:pPr>
@@ -5525,6 +6541,8 @@
     <w:p/>
     <w:p/>
     <w:p/>
+    <w:p/>
+    <w:p/>
     <w:p>
       <w:r>
         <w:br w:type="page"/>
@@ -5704,7 +6722,7 @@
       </w:r>
     </w:p>
     <w:sectPr>
-      <w:footerReference w:type="default" r:id="rId32"/>
+      <w:footerReference w:type="default" r:id="rId43"/>
       <w:pgSz w:w="11906" w:h="16838"/>
       <w:pgMar w:top="1474" w:right="1588" w:bottom="1985" w:left="2325" w:header="709" w:footer="1418" w:gutter="0"/>
       <w:cols w:space="708"/>
@@ -5785,7 +6803,7 @@
             <w:rFonts w:cs="Times New Roman"/>
             <w:noProof/>
           </w:rPr>
-          <w:t>11</w:t>
+          <w:t>12</w:t>
         </w:r>
         <w:r>
           <w:rPr>
@@ -12930,7 +13948,7 @@
 </file>
 
 <file path=customXml/itemProps1.xml><?xml version="1.0" encoding="utf-8"?>
-<ds:datastoreItem xmlns:ds="http://schemas.openxmlformats.org/officeDocument/2006/customXml" ds:itemID="{855D15A2-777C-43AE-B963-43E7D509D168}">
+<ds:datastoreItem xmlns:ds="http://schemas.openxmlformats.org/officeDocument/2006/customXml" ds:itemID="{E551AC38-CBD7-4F89-AFDF-CD31015C051B}">
   <ds:schemaRefs>
     <ds:schemaRef ds:uri="http://schemas.openxmlformats.org/officeDocument/2006/bibliography"/>
   </ds:schemaRefs>

</xml_diff>